<commit_message>
manca solo l'inserimento aule CSV
</commit_message>
<xml_diff>
--- a/Documentazione/Documentazione.docx
+++ b/Documentazione/Documentazione.docx
@@ -335,7 +335,27 @@
           <w:sz w:val="24"/>
           <w:szCs w:val="24"/>
         </w:rPr>
-        <w:t xml:space="preserve"> (id, nome, cognome, email, password, version)</w:t>
+        <w:t xml:space="preserve"> (id, nome, cognome, </w:t>
+      </w:r>
+      <w:proofErr w:type="gramStart"/>
+      <w:r>
+        <w:rPr>
+          <w:rFonts w:ascii="Malgun Gothic" w:eastAsia="Malgun Gothic" w:hAnsi="Malgun Gothic"/>
+          <w:color w:val="262626" w:themeColor="text1" w:themeTint="D9"/>
+          <w:sz w:val="24"/>
+          <w:szCs w:val="24"/>
+        </w:rPr>
+        <w:t>email</w:t>
+      </w:r>
+      <w:proofErr w:type="gramEnd"/>
+      <w:r>
+        <w:rPr>
+          <w:rFonts w:ascii="Malgun Gothic" w:eastAsia="Malgun Gothic" w:hAnsi="Malgun Gothic"/>
+          <w:color w:val="262626" w:themeColor="text1" w:themeTint="D9"/>
+          <w:sz w:val="24"/>
+          <w:szCs w:val="24"/>
+        </w:rPr>
+        <w:t>, password, version)</w:t>
       </w:r>
     </w:p>
     <w:p>
@@ -431,7 +451,78 @@
           <w:sz w:val="24"/>
           <w:szCs w:val="24"/>
         </w:rPr>
-        <w:t xml:space="preserve"> (id, nome, luogo, edificio, piano, capienza, email_responsabile, n_prese_rete, n_prese_elettriche, note, id_gruppo, version)</w:t>
+        <w:t xml:space="preserve"> (id, nome, luogo, edificio, piano, capienza, </w:t>
+      </w:r>
+      <w:proofErr w:type="spellStart"/>
+      <w:proofErr w:type="gramStart"/>
+      <w:r>
+        <w:rPr>
+          <w:rFonts w:ascii="Malgun Gothic" w:eastAsia="Malgun Gothic" w:hAnsi="Malgun Gothic"/>
+          <w:color w:val="262626" w:themeColor="text1" w:themeTint="D9"/>
+          <w:sz w:val="24"/>
+          <w:szCs w:val="24"/>
+        </w:rPr>
+        <w:t>email</w:t>
+      </w:r>
+      <w:proofErr w:type="gramEnd"/>
+      <w:r>
+        <w:rPr>
+          <w:rFonts w:ascii="Malgun Gothic" w:eastAsia="Malgun Gothic" w:hAnsi="Malgun Gothic"/>
+          <w:color w:val="262626" w:themeColor="text1" w:themeTint="D9"/>
+          <w:sz w:val="24"/>
+          <w:szCs w:val="24"/>
+        </w:rPr>
+        <w:t>_responsabile</w:t>
+      </w:r>
+      <w:proofErr w:type="spellEnd"/>
+      <w:r>
+        <w:rPr>
+          <w:rFonts w:ascii="Malgun Gothic" w:eastAsia="Malgun Gothic" w:hAnsi="Malgun Gothic"/>
+          <w:color w:val="262626" w:themeColor="text1" w:themeTint="D9"/>
+          <w:sz w:val="24"/>
+          <w:szCs w:val="24"/>
+        </w:rPr>
+        <w:t xml:space="preserve">, </w:t>
+      </w:r>
+      <w:proofErr w:type="spellStart"/>
+      <w:r>
+        <w:rPr>
+          <w:rFonts w:ascii="Malgun Gothic" w:eastAsia="Malgun Gothic" w:hAnsi="Malgun Gothic"/>
+          <w:color w:val="262626" w:themeColor="text1" w:themeTint="D9"/>
+          <w:sz w:val="24"/>
+          <w:szCs w:val="24"/>
+        </w:rPr>
+        <w:t>n_prese_rete</w:t>
+      </w:r>
+      <w:proofErr w:type="spellEnd"/>
+      <w:r>
+        <w:rPr>
+          <w:rFonts w:ascii="Malgun Gothic" w:eastAsia="Malgun Gothic" w:hAnsi="Malgun Gothic"/>
+          <w:color w:val="262626" w:themeColor="text1" w:themeTint="D9"/>
+          <w:sz w:val="24"/>
+          <w:szCs w:val="24"/>
+        </w:rPr>
+        <w:t xml:space="preserve">, </w:t>
+      </w:r>
+      <w:proofErr w:type="spellStart"/>
+      <w:r>
+        <w:rPr>
+          <w:rFonts w:ascii="Malgun Gothic" w:eastAsia="Malgun Gothic" w:hAnsi="Malgun Gothic"/>
+          <w:color w:val="262626" w:themeColor="text1" w:themeTint="D9"/>
+          <w:sz w:val="24"/>
+          <w:szCs w:val="24"/>
+        </w:rPr>
+        <w:t>n_prese_elettriche</w:t>
+      </w:r>
+      <w:proofErr w:type="spellEnd"/>
+      <w:r>
+        <w:rPr>
+          <w:rFonts w:ascii="Malgun Gothic" w:eastAsia="Malgun Gothic" w:hAnsi="Malgun Gothic"/>
+          <w:color w:val="262626" w:themeColor="text1" w:themeTint="D9"/>
+          <w:sz w:val="24"/>
+          <w:szCs w:val="24"/>
+        </w:rPr>
+        <w:t>, note, id_gruppo, version)</w:t>
       </w:r>
     </w:p>
     <w:p>
@@ -479,7 +570,27 @@
           <w:sz w:val="24"/>
           <w:szCs w:val="24"/>
         </w:rPr>
-        <w:t xml:space="preserve"> (id, nome_attrezzo, descrizione, version)</w:t>
+        <w:t xml:space="preserve"> (id, </w:t>
+      </w:r>
+      <w:proofErr w:type="spellStart"/>
+      <w:r>
+        <w:rPr>
+          <w:rFonts w:ascii="Malgun Gothic" w:eastAsia="Malgun Gothic" w:hAnsi="Malgun Gothic"/>
+          <w:color w:val="262626" w:themeColor="text1" w:themeTint="D9"/>
+          <w:sz w:val="24"/>
+          <w:szCs w:val="24"/>
+        </w:rPr>
+        <w:t>nome_attrezzo</w:t>
+      </w:r>
+      <w:proofErr w:type="spellEnd"/>
+      <w:r>
+        <w:rPr>
+          <w:rFonts w:ascii="Malgun Gothic" w:eastAsia="Malgun Gothic" w:hAnsi="Malgun Gothic"/>
+          <w:color w:val="262626" w:themeColor="text1" w:themeTint="D9"/>
+          <w:sz w:val="24"/>
+          <w:szCs w:val="24"/>
+        </w:rPr>
+        <w:t>, descrizione, version)</w:t>
       </w:r>
     </w:p>
     <w:p>
@@ -538,7 +649,67 @@
           <w:sz w:val="24"/>
           <w:szCs w:val="24"/>
         </w:rPr>
-        <w:t xml:space="preserve"> (id, id_aula, id_attrezzo, quantita, version)</w:t>
+        <w:t xml:space="preserve"> (id, </w:t>
+      </w:r>
+      <w:proofErr w:type="spellStart"/>
+      <w:r>
+        <w:rPr>
+          <w:rFonts w:ascii="Malgun Gothic" w:eastAsia="Malgun Gothic" w:hAnsi="Malgun Gothic"/>
+          <w:color w:val="262626" w:themeColor="text1" w:themeTint="D9"/>
+          <w:sz w:val="24"/>
+          <w:szCs w:val="24"/>
+        </w:rPr>
+        <w:t>id_aula</w:t>
+      </w:r>
+      <w:proofErr w:type="spellEnd"/>
+      <w:r>
+        <w:rPr>
+          <w:rFonts w:ascii="Malgun Gothic" w:eastAsia="Malgun Gothic" w:hAnsi="Malgun Gothic"/>
+          <w:color w:val="262626" w:themeColor="text1" w:themeTint="D9"/>
+          <w:sz w:val="24"/>
+          <w:szCs w:val="24"/>
+        </w:rPr>
+        <w:t xml:space="preserve">, </w:t>
+      </w:r>
+      <w:proofErr w:type="spellStart"/>
+      <w:r>
+        <w:rPr>
+          <w:rFonts w:ascii="Malgun Gothic" w:eastAsia="Malgun Gothic" w:hAnsi="Malgun Gothic"/>
+          <w:color w:val="262626" w:themeColor="text1" w:themeTint="D9"/>
+          <w:sz w:val="24"/>
+          <w:szCs w:val="24"/>
+        </w:rPr>
+        <w:t>id_attrezzo</w:t>
+      </w:r>
+      <w:proofErr w:type="spellEnd"/>
+      <w:r>
+        <w:rPr>
+          <w:rFonts w:ascii="Malgun Gothic" w:eastAsia="Malgun Gothic" w:hAnsi="Malgun Gothic"/>
+          <w:color w:val="262626" w:themeColor="text1" w:themeTint="D9"/>
+          <w:sz w:val="24"/>
+          <w:szCs w:val="24"/>
+        </w:rPr>
+        <w:t xml:space="preserve">, </w:t>
+      </w:r>
+      <w:proofErr w:type="spellStart"/>
+      <w:r>
+        <w:rPr>
+          <w:rFonts w:ascii="Malgun Gothic" w:eastAsia="Malgun Gothic" w:hAnsi="Malgun Gothic"/>
+          <w:color w:val="262626" w:themeColor="text1" w:themeTint="D9"/>
+          <w:sz w:val="24"/>
+          <w:szCs w:val="24"/>
+        </w:rPr>
+        <w:t>quantita</w:t>
+      </w:r>
+      <w:proofErr w:type="spellEnd"/>
+      <w:r>
+        <w:rPr>
+          <w:rFonts w:ascii="Malgun Gothic" w:eastAsia="Malgun Gothic" w:hAnsi="Malgun Gothic"/>
+          <w:color w:val="262626" w:themeColor="text1" w:themeTint="D9"/>
+          <w:sz w:val="24"/>
+          <w:szCs w:val="24"/>
+        </w:rPr>
+        <w:t>, version)</w:t>
       </w:r>
     </w:p>
     <w:p>
@@ -586,7 +757,138 @@
           <w:sz w:val="24"/>
           <w:szCs w:val="24"/>
         </w:rPr>
-        <w:t xml:space="preserve"> (id, data_inizio, data_fine, nome, descrizione, email_responsabile, id_aula, tipologia, nome_corso, tipo_ricorrenza, data_fine_ricorrenza, version)</w:t>
+        <w:t xml:space="preserve"> (id, </w:t>
+      </w:r>
+      <w:proofErr w:type="spellStart"/>
+      <w:r>
+        <w:rPr>
+          <w:rFonts w:ascii="Malgun Gothic" w:eastAsia="Malgun Gothic" w:hAnsi="Malgun Gothic"/>
+          <w:color w:val="262626" w:themeColor="text1" w:themeTint="D9"/>
+          <w:sz w:val="24"/>
+          <w:szCs w:val="24"/>
+        </w:rPr>
+        <w:t>data_inizio</w:t>
+      </w:r>
+      <w:proofErr w:type="spellEnd"/>
+      <w:r>
+        <w:rPr>
+          <w:rFonts w:ascii="Malgun Gothic" w:eastAsia="Malgun Gothic" w:hAnsi="Malgun Gothic"/>
+          <w:color w:val="262626" w:themeColor="text1" w:themeTint="D9"/>
+          <w:sz w:val="24"/>
+          <w:szCs w:val="24"/>
+        </w:rPr>
+        <w:t xml:space="preserve">, </w:t>
+      </w:r>
+      <w:proofErr w:type="spellStart"/>
+      <w:r>
+        <w:rPr>
+          <w:rFonts w:ascii="Malgun Gothic" w:eastAsia="Malgun Gothic" w:hAnsi="Malgun Gothic"/>
+          <w:color w:val="262626" w:themeColor="text1" w:themeTint="D9"/>
+          <w:sz w:val="24"/>
+          <w:szCs w:val="24"/>
+        </w:rPr>
+        <w:t>data_fine</w:t>
+      </w:r>
+      <w:proofErr w:type="spellEnd"/>
+      <w:r>
+        <w:rPr>
+          <w:rFonts w:ascii="Malgun Gothic" w:eastAsia="Malgun Gothic" w:hAnsi="Malgun Gothic"/>
+          <w:color w:val="262626" w:themeColor="text1" w:themeTint="D9"/>
+          <w:sz w:val="24"/>
+          <w:szCs w:val="24"/>
+        </w:rPr>
+        <w:t xml:space="preserve">, nome, descrizione, </w:t>
+      </w:r>
+      <w:proofErr w:type="spellStart"/>
+      <w:proofErr w:type="gramStart"/>
+      <w:r>
+        <w:rPr>
+          <w:rFonts w:ascii="Malgun Gothic" w:eastAsia="Malgun Gothic" w:hAnsi="Malgun Gothic"/>
+          <w:color w:val="262626" w:themeColor="text1" w:themeTint="D9"/>
+          <w:sz w:val="24"/>
+          <w:szCs w:val="24"/>
+        </w:rPr>
+        <w:t>email</w:t>
+      </w:r>
+      <w:proofErr w:type="gramEnd"/>
+      <w:r>
+        <w:rPr>
+          <w:rFonts w:ascii="Malgun Gothic" w:eastAsia="Malgun Gothic" w:hAnsi="Malgun Gothic"/>
+          <w:color w:val="262626" w:themeColor="text1" w:themeTint="D9"/>
+          <w:sz w:val="24"/>
+          <w:szCs w:val="24"/>
+        </w:rPr>
+        <w:t>_responsabile</w:t>
+      </w:r>
+      <w:proofErr w:type="spellEnd"/>
+      <w:r>
+        <w:rPr>
+          <w:rFonts w:ascii="Malgun Gothic" w:eastAsia="Malgun Gothic" w:hAnsi="Malgun Gothic"/>
+          <w:color w:val="262626" w:themeColor="text1" w:themeTint="D9"/>
+          <w:sz w:val="24"/>
+          <w:szCs w:val="24"/>
+        </w:rPr>
+        <w:t xml:space="preserve">, </w:t>
+      </w:r>
+      <w:proofErr w:type="spellStart"/>
+      <w:r>
+        <w:rPr>
+          <w:rFonts w:ascii="Malgun Gothic" w:eastAsia="Malgun Gothic" w:hAnsi="Malgun Gothic"/>
+          <w:color w:val="262626" w:themeColor="text1" w:themeTint="D9"/>
+          <w:sz w:val="24"/>
+          <w:szCs w:val="24"/>
+        </w:rPr>
+        <w:t>id_aula</w:t>
+      </w:r>
+      <w:proofErr w:type="spellEnd"/>
+      <w:r>
+        <w:rPr>
+          <w:rFonts w:ascii="Malgun Gothic" w:eastAsia="Malgun Gothic" w:hAnsi="Malgun Gothic"/>
+          <w:color w:val="262626" w:themeColor="text1" w:themeTint="D9"/>
+          <w:sz w:val="24"/>
+          <w:szCs w:val="24"/>
+        </w:rPr>
+        <w:t xml:space="preserve">, tipologia, </w:t>
+      </w:r>
+      <w:proofErr w:type="spellStart"/>
+      <w:r>
+        <w:rPr>
+          <w:rFonts w:ascii="Malgun Gothic" w:eastAsia="Malgun Gothic" w:hAnsi="Malgun Gothic"/>
+          <w:color w:val="262626" w:themeColor="text1" w:themeTint="D9"/>
+          <w:sz w:val="24"/>
+          <w:szCs w:val="24"/>
+        </w:rPr>
+        <w:t>nome_corso</w:t>
+      </w:r>
+      <w:proofErr w:type="spellEnd"/>
+      <w:r>
+        <w:rPr>
+          <w:rFonts w:ascii="Malgun Gothic" w:eastAsia="Malgun Gothic" w:hAnsi="Malgun Gothic"/>
+          <w:color w:val="262626" w:themeColor="text1" w:themeTint="D9"/>
+          <w:sz w:val="24"/>
+          <w:szCs w:val="24"/>
+        </w:rPr>
+        <w:t xml:space="preserve">, tipo_ricorrenza, </w:t>
+      </w:r>
+      <w:proofErr w:type="spellStart"/>
+      <w:r>
+        <w:rPr>
+          <w:rFonts w:ascii="Malgun Gothic" w:eastAsia="Malgun Gothic" w:hAnsi="Malgun Gothic"/>
+          <w:color w:val="262626" w:themeColor="text1" w:themeTint="D9"/>
+          <w:sz w:val="24"/>
+          <w:szCs w:val="24"/>
+        </w:rPr>
+        <w:t>data_fine_ricorrenza</w:t>
+      </w:r>
+      <w:proofErr w:type="spellEnd"/>
+      <w:r>
+        <w:rPr>
+          <w:rFonts w:ascii="Malgun Gothic" w:eastAsia="Malgun Gothic" w:hAnsi="Malgun Gothic"/>
+          <w:color w:val="262626" w:themeColor="text1" w:themeTint="D9"/>
+          <w:sz w:val="24"/>
+          <w:szCs w:val="24"/>
+        </w:rPr>
+        <w:t>, version)</w:t>
       </w:r>
     </w:p>
     <w:p>
@@ -645,7 +947,47 @@
           <w:sz w:val="24"/>
           <w:szCs w:val="24"/>
         </w:rPr>
-        <w:t xml:space="preserve"> (id, data_inizio, data_fine, id_master, version)</w:t>
+        <w:t xml:space="preserve"> (id, </w:t>
+      </w:r>
+      <w:proofErr w:type="spellStart"/>
+      <w:r>
+        <w:rPr>
+          <w:rFonts w:ascii="Malgun Gothic" w:eastAsia="Malgun Gothic" w:hAnsi="Malgun Gothic"/>
+          <w:color w:val="262626" w:themeColor="text1" w:themeTint="D9"/>
+          <w:sz w:val="24"/>
+          <w:szCs w:val="24"/>
+        </w:rPr>
+        <w:t>data_inizio</w:t>
+      </w:r>
+      <w:proofErr w:type="spellEnd"/>
+      <w:r>
+        <w:rPr>
+          <w:rFonts w:ascii="Malgun Gothic" w:eastAsia="Malgun Gothic" w:hAnsi="Malgun Gothic"/>
+          <w:color w:val="262626" w:themeColor="text1" w:themeTint="D9"/>
+          <w:sz w:val="24"/>
+          <w:szCs w:val="24"/>
+        </w:rPr>
+        <w:t xml:space="preserve">, </w:t>
+      </w:r>
+      <w:proofErr w:type="spellStart"/>
+      <w:r>
+        <w:rPr>
+          <w:rFonts w:ascii="Malgun Gothic" w:eastAsia="Malgun Gothic" w:hAnsi="Malgun Gothic"/>
+          <w:color w:val="262626" w:themeColor="text1" w:themeTint="D9"/>
+          <w:sz w:val="24"/>
+          <w:szCs w:val="24"/>
+        </w:rPr>
+        <w:t>data_fine</w:t>
+      </w:r>
+      <w:proofErr w:type="spellEnd"/>
+      <w:r>
+        <w:rPr>
+          <w:rFonts w:ascii="Malgun Gothic" w:eastAsia="Malgun Gothic" w:hAnsi="Malgun Gothic"/>
+          <w:color w:val="262626" w:themeColor="text1" w:themeTint="D9"/>
+          <w:sz w:val="24"/>
+          <w:szCs w:val="24"/>
+        </w:rPr>
+        <w:t>, id_master, version)</w:t>
       </w:r>
     </w:p>
     <w:p>
@@ -2059,7 +2401,27 @@
           <w:sz w:val="24"/>
           <w:szCs w:val="24"/>
         </w:rPr>
-        <w:t>Apache Commons Proper CSV - 1.10.0</w:t>
+        <w:t xml:space="preserve">Apache Commons </w:t>
+      </w:r>
+      <w:proofErr w:type="spellStart"/>
+      <w:r>
+        <w:rPr>
+          <w:rFonts w:ascii="Malgun Gothic" w:eastAsia="Malgun Gothic" w:hAnsi="Malgun Gothic"/>
+          <w:color w:val="262626" w:themeColor="text1" w:themeTint="D9"/>
+          <w:sz w:val="24"/>
+          <w:szCs w:val="24"/>
+        </w:rPr>
+        <w:t>Proper</w:t>
+      </w:r>
+      <w:proofErr w:type="spellEnd"/>
+      <w:r>
+        <w:rPr>
+          <w:rFonts w:ascii="Malgun Gothic" w:eastAsia="Malgun Gothic" w:hAnsi="Malgun Gothic"/>
+          <w:color w:val="262626" w:themeColor="text1" w:themeTint="D9"/>
+          <w:sz w:val="24"/>
+          <w:szCs w:val="24"/>
+        </w:rPr>
+        <w:t xml:space="preserve"> CSV - 1.10.0</w:t>
       </w:r>
     </w:p>
     <w:p>
@@ -2528,7 +2890,45 @@
           <w:szCs w:val="24"/>
         </w:rPr>
         <w:lastRenderedPageBreak/>
-        <w:t xml:space="preserve">di loro, ma solo quella della gestione degli Eventi ha la possibilità di inserire nuovi eventi direttamente importando un file </w:t>
+        <w:t>di loro, ma solo quella della gestione de</w:t>
+      </w:r>
+      <w:r>
+        <w:rPr>
+          <w:rFonts w:ascii="Malgun Gothic" w:eastAsia="Malgun Gothic" w:hAnsi="Malgun Gothic"/>
+          <w:color w:val="262626" w:themeColor="text1" w:themeTint="D9"/>
+          <w:sz w:val="24"/>
+          <w:szCs w:val="24"/>
+        </w:rPr>
+        <w:t xml:space="preserve">lle </w:t>
+      </w:r>
+      <w:r>
+        <w:rPr>
+          <w:rFonts w:ascii="Malgun Gothic" w:eastAsia="Malgun Gothic" w:hAnsi="Malgun Gothic"/>
+          <w:b/>
+          <w:bCs/>
+          <w:color w:val="262626" w:themeColor="text1" w:themeTint="D9"/>
+          <w:sz w:val="24"/>
+          <w:szCs w:val="24"/>
+        </w:rPr>
+        <w:t>Aule</w:t>
+      </w:r>
+      <w:r>
+        <w:rPr>
+          <w:rFonts w:ascii="Malgun Gothic" w:eastAsia="Malgun Gothic" w:hAnsi="Malgun Gothic"/>
+          <w:color w:val="262626" w:themeColor="text1" w:themeTint="D9"/>
+          <w:sz w:val="24"/>
+          <w:szCs w:val="24"/>
+        </w:rPr>
+        <w:t xml:space="preserve"> </w:t>
+      </w:r>
+      <w:r>
+        <w:rPr>
+          <w:rFonts w:ascii="Malgun Gothic" w:eastAsia="Malgun Gothic" w:hAnsi="Malgun Gothic"/>
+          <w:color w:val="262626" w:themeColor="text1" w:themeTint="D9"/>
+          <w:sz w:val="24"/>
+          <w:szCs w:val="24"/>
+        </w:rPr>
+        <w:t xml:space="preserve">ha la possibilità di inserire nuovi eventi direttamente importando un file </w:t>
       </w:r>
       <w:r>
         <w:rPr>

</xml_diff>